<commit_message>
Variables for receipt_of_money, but have some problem with date and adress functions
</commit_message>
<xml_diff>
--- a/documents/buy_sale/patterns/receipt_of_money.docx
+++ b/documents/buy_sale/patterns/receipt_of_money.docx
@@ -78,27 +78,7 @@
               <w:rPr>
                 <w:lang w:val="en-US"/>
               </w:rPr>
-              <w:t>{</w:t>
-            </w:r>
-            <w:proofErr w:type="spellStart"/>
-            <w:r>
-              <w:rPr>
-                <w:lang w:val="en-US"/>
-              </w:rPr>
-              <w:t>city</w:t>
-            </w:r>
-            <w:r>
-              <w:rPr>
-                <w:lang w:val="en-US"/>
-              </w:rPr>
-              <w:t>_contract</w:t>
-            </w:r>
-            <w:proofErr w:type="spellEnd"/>
-            <w:r>
-              <w:rPr>
-                <w:lang w:val="en-US"/>
-              </w:rPr>
-              <w:t>}</w:t>
+              <w:t>{city_contract}</w:t>
             </w:r>
           </w:p>
         </w:tc>
@@ -153,7 +133,6 @@
             </w:r>
             <w:r>
               <w:rPr>
-                <w:highlight w:val="yellow"/>
                 <w:u w:val="single"/>
               </w:rPr>
               <w:t>.</w:t>
@@ -228,14 +207,12 @@
       <w:r>
         <w:t>_</w:t>
       </w:r>
-      <w:proofErr w:type="spellStart"/>
       <w:r>
         <w:rPr>
           <w:lang w:val="en-US"/>
         </w:rPr>
         <w:t>fio</w:t>
       </w:r>
-      <w:proofErr w:type="spellEnd"/>
       <w:r>
         <w:t>}</w:t>
       </w:r>
@@ -264,18 +241,18 @@
         <w:rPr>
           <w:lang w:val="en-US"/>
         </w:rPr>
-        <w:t>passport</w:t>
-      </w:r>
-      <w:r>
-        <w:t>_</w:t>
-      </w:r>
-      <w:r>
-        <w:rPr>
-          <w:lang w:val="en-US"/>
-        </w:rPr>
         <w:t>serial</w:t>
       </w:r>
       <w:r>
+        <w:t>_</w:t>
+      </w:r>
+      <w:r>
+        <w:rPr>
+          <w:lang w:val="en-US"/>
+        </w:rPr>
+        <w:t>ch</w:t>
+      </w:r>
+      <w:r>
         <w:rPr>
           <w:sz w:val="24"/>
         </w:rPr>
@@ -287,11 +264,362 @@
       <w:r>
         <w:t>${</w:t>
       </w:r>
-      <w:proofErr w:type="spellStart"/>
-      <w:r>
-        <w:t>vendor_passport</w:t>
-      </w:r>
-      <w:proofErr w:type="spellEnd"/>
+      <w:r>
+        <w:t>vendor_number_ser</w:t>
+      </w:r>
+      <w:r>
+        <w:t xml:space="preserve">}, </w:t>
+      </w:r>
+      <w:r>
+        <w:t xml:space="preserve"> выдан </w:t>
+      </w:r>
+      <w:r>
+        <w:t>${</w:t>
+      </w:r>
+      <w:r>
+        <w:rPr>
+          <w:lang w:val="en-US"/>
+        </w:rPr>
+        <w:t>vendor</w:t>
+      </w:r>
+      <w:r>
+        <w:t>_</w:t>
+      </w:r>
+      <w:r>
+        <w:rPr>
+          <w:lang w:val="en-US"/>
+        </w:rPr>
+        <w:t>ser</w:t>
+      </w:r>
+      <w:r>
+        <w:t>_</w:t>
+      </w:r>
+      <w:r>
+        <w:rPr>
+          <w:lang w:val="en-US"/>
+        </w:rPr>
+        <w:t>bywho</w:t>
+      </w:r>
+      <w:r>
+        <w:rPr>
+          <w:sz w:val="24"/>
+        </w:rPr>
+        <w:t>}</w:t>
+      </w:r>
+      <w:r>
+        <w:t xml:space="preserve"> дата выдачи</w:t>
+      </w:r>
+      <w:r>
+        <w:t xml:space="preserve"> </w:t>
+      </w:r>
+      <w:r>
+        <w:t>${</w:t>
+      </w:r>
+      <w:r>
+        <w:rPr>
+          <w:lang w:val="en-US"/>
+        </w:rPr>
+        <w:t>vendor</w:t>
+      </w:r>
+      <w:bookmarkStart w:id="0" w:name="_GoBack"/>
+      <w:bookmarkEnd w:id="0"/>
+      <w:r>
+        <w:t>_</w:t>
+      </w:r>
+      <w:r>
+        <w:rPr>
+          <w:lang w:val="en-US"/>
+        </w:rPr>
+        <w:t>bywho</w:t>
+      </w:r>
+      <w:r>
+        <w:t>_</w:t>
+      </w:r>
+      <w:r>
+        <w:rPr>
+          <w:lang w:val="en-US"/>
+        </w:rPr>
+        <w:t>date</w:t>
+      </w:r>
+      <w:r>
+        <w:t>}</w:t>
+      </w:r>
+      <w:r>
+        <w:t xml:space="preserve">, зарегистрированный(ая) по адресу: </w:t>
+      </w:r>
+      <w:r>
+        <w:t>${</w:t>
+      </w:r>
+      <w:r>
+        <w:rPr>
+          <w:lang w:val="en-US"/>
+        </w:rPr>
+        <w:t>vendor</w:t>
+      </w:r>
+      <w:r>
+        <w:t>_</w:t>
+      </w:r>
+      <w:r>
+        <w:rPr>
+          <w:lang w:val="en-US"/>
+        </w:rPr>
+        <w:t>adress</w:t>
+      </w:r>
+      <w:r>
+        <w:t xml:space="preserve">} </w:t>
+      </w:r>
+      <w:r>
+        <w:t>(далее - Продавец) получил от</w:t>
+      </w:r>
+      <w:r>
+        <w:rPr>
+          <w:i/>
+        </w:rPr>
+        <w:t xml:space="preserve"> </w:t>
+      </w:r>
+      <w:r>
+        <w:t>${</w:t>
+      </w:r>
+      <w:r>
+        <w:rPr>
+          <w:lang w:val="en-US"/>
+        </w:rPr>
+        <w:t>buyer</w:t>
+      </w:r>
+      <w:r>
+        <w:t>_</w:t>
+      </w:r>
+      <w:r>
+        <w:rPr>
+          <w:lang w:val="en-US"/>
+        </w:rPr>
+        <w:t>fio</w:t>
+      </w:r>
+      <w:r>
+        <w:t>}</w:t>
+      </w:r>
+      <w:r>
+        <w:t xml:space="preserve">, паспорт серия </w:t>
+      </w:r>
+      <w:r>
+        <w:t>${</w:t>
+      </w:r>
+      <w:r>
+        <w:rPr>
+          <w:lang w:val="en-US"/>
+        </w:rPr>
+        <w:t>buyer</w:t>
+      </w:r>
+      <w:r>
+        <w:t>_</w:t>
+      </w:r>
+      <w:r>
+        <w:rPr>
+          <w:lang w:val="en-US"/>
+        </w:rPr>
+        <w:t>serial</w:t>
+      </w:r>
+      <w:r>
+        <w:t>_</w:t>
+      </w:r>
+      <w:r>
+        <w:rPr>
+          <w:lang w:val="en-US"/>
+        </w:rPr>
+        <w:t>ch</w:t>
+      </w:r>
+      <w:r>
+        <w:rPr>
+          <w:sz w:val="24"/>
+        </w:rPr>
+        <w:t>}</w:t>
+      </w:r>
+      <w:r>
+        <w:t xml:space="preserve">, N </w:t>
+      </w:r>
+      <w:r>
+        <w:t>${</w:t>
+      </w:r>
+      <w:r>
+        <w:rPr>
+          <w:lang w:val="en-US"/>
+        </w:rPr>
+        <w:t>buyer</w:t>
+      </w:r>
+      <w:r>
+        <w:t>_number_ser</w:t>
+      </w:r>
+      <w:r>
+        <w:t>}</w:t>
+      </w:r>
+      <w:r>
+        <w:t xml:space="preserve">, выдан </w:t>
+      </w:r>
+      <w:r>
+        <w:t>${</w:t>
+      </w:r>
+      <w:r>
+        <w:rPr>
+          <w:lang w:val="en-US"/>
+        </w:rPr>
+        <w:t>buyer</w:t>
+      </w:r>
+      <w:r>
+        <w:t>_</w:t>
+      </w:r>
+      <w:r>
+        <w:rPr>
+          <w:lang w:val="en-US"/>
+        </w:rPr>
+        <w:t>ser</w:t>
+      </w:r>
+      <w:r>
+        <w:t>_</w:t>
+      </w:r>
+      <w:r>
+        <w:rPr>
+          <w:lang w:val="en-US"/>
+        </w:rPr>
+        <w:t>bywho</w:t>
+      </w:r>
+      <w:r>
+        <w:rPr>
+          <w:sz w:val="24"/>
+        </w:rPr>
+        <w:t>}</w:t>
+      </w:r>
+      <w:r>
+        <w:t xml:space="preserve"> дата выдачи </w:t>
+      </w:r>
+      <w:r>
+        <w:t>${</w:t>
+      </w:r>
+      <w:r>
+        <w:rPr>
+          <w:lang w:val="en-US"/>
+        </w:rPr>
+        <w:t>buyer</w:t>
+      </w:r>
+      <w:r>
+        <w:t>_</w:t>
+      </w:r>
+      <w:r>
+        <w:rPr>
+          <w:lang w:val="en-US"/>
+        </w:rPr>
+        <w:t>bywho</w:t>
+      </w:r>
+      <w:r>
+        <w:t>_</w:t>
+      </w:r>
+      <w:r>
+        <w:rPr>
+          <w:lang w:val="en-US"/>
+        </w:rPr>
+        <w:t>date</w:t>
+      </w:r>
+      <w:r>
+        <w:t>}</w:t>
+      </w:r>
+      <w:r>
+        <w:t xml:space="preserve">, место жительства </w:t>
+      </w:r>
+      <w:r>
+        <w:t>${</w:t>
+      </w:r>
+      <w:r>
+        <w:rPr>
+          <w:lang w:val="en-US"/>
+        </w:rPr>
+        <w:t>buye</w:t>
+      </w:r>
+      <w:r>
+        <w:rPr>
+          <w:lang w:val="en-US"/>
+        </w:rPr>
+        <w:t>r</w:t>
+      </w:r>
+      <w:r>
+        <w:t>_</w:t>
+      </w:r>
+      <w:r>
+        <w:rPr>
+          <w:lang w:val="en-US"/>
+        </w:rPr>
+        <w:t>adress</w:t>
+      </w:r>
+      <w:r>
+        <w:t>}</w:t>
+      </w:r>
+      <w:r>
+        <w:t xml:space="preserve"> (далее - Покупатель) наличные деньги в размере </w:t>
+      </w:r>
+      <w:r>
+        <w:t>${</w:t>
+      </w:r>
+      <w:r>
+        <w:rPr>
+          <w:lang w:val="en-US"/>
+        </w:rPr>
+        <w:t>price</w:t>
+      </w:r>
+      <w:r>
+        <w:t>}</w:t>
+      </w:r>
+      <w:r>
+        <w:t xml:space="preserve"> (</w:t>
+      </w:r>
+      <w:r>
+        <w:t>${</w:t>
+      </w:r>
+      <w:r>
+        <w:rPr>
+          <w:lang w:val="en-US"/>
+        </w:rPr>
+        <w:t>price</w:t>
+      </w:r>
+      <w:r>
+        <w:t>_</w:t>
+      </w:r>
+      <w:r>
+        <w:rPr>
+          <w:lang w:val="en-US"/>
+        </w:rPr>
+        <w:t>str</w:t>
+      </w:r>
+      <w:r>
+        <w:t>}</w:t>
+      </w:r>
+      <w:r>
+        <w:t xml:space="preserve">) </w:t>
+      </w:r>
+      <w:r>
+        <w:t>$</w:t>
+      </w:r>
+      <w:r>
+        <w:t>{</w:t>
+      </w:r>
+      <w:r>
+        <w:rPr>
+          <w:lang w:val="en-US"/>
+        </w:rPr>
+        <w:t>currency</w:t>
+      </w:r>
+      <w:r>
+        <w:t>}</w:t>
+      </w:r>
+      <w:r>
+        <w:t xml:space="preserve"> в счет оплаты по договору купли-продажи транспортного средства N </w:t>
+      </w:r>
+      <w:r>
+        <w:t xml:space="preserve"> ${</w:t>
+      </w:r>
+      <w:r>
+        <w:rPr>
+          <w:lang w:val="en-US"/>
+        </w:rPr>
+        <w:t>document</w:t>
+      </w:r>
       <w:r>
         <w:t>_</w:t>
       </w:r>
@@ -302,430 +630,7 @@
         <w:t>number</w:t>
       </w:r>
       <w:r>
-        <w:t xml:space="preserve">}, </w:t>
-      </w:r>
-      <w:r>
-        <w:t xml:space="preserve"> выдан </w:t>
-      </w:r>
-      <w:r>
-        <w:t>${</w:t>
-      </w:r>
-      <w:r>
-        <w:rPr>
-          <w:lang w:val="en-US"/>
-        </w:rPr>
-        <w:t>vendor</w:t>
-      </w:r>
-      <w:r>
-        <w:t>_</w:t>
-      </w:r>
-      <w:r>
-        <w:rPr>
-          <w:lang w:val="en-US"/>
-        </w:rPr>
-        <w:t>passport</w:t>
-      </w:r>
-      <w:r>
-        <w:t>_</w:t>
-      </w:r>
-      <w:proofErr w:type="spellStart"/>
-      <w:r>
-        <w:rPr>
-          <w:lang w:val="en-US"/>
-        </w:rPr>
-        <w:t>bywho</w:t>
-      </w:r>
-      <w:proofErr w:type="spellEnd"/>
-      <w:r>
-        <w:rPr>
-          <w:sz w:val="24"/>
-        </w:rPr>
-        <w:t>}</w:t>
-      </w:r>
-      <w:r>
-        <w:t xml:space="preserve"> дата выдачи </w:t>
-      </w:r>
-      <w:r>
-        <w:t xml:space="preserve">${ </w:t>
-      </w:r>
-      <w:r>
-        <w:rPr>
-          <w:lang w:val="en-US"/>
-        </w:rPr>
-        <w:t>vendor</w:t>
-      </w:r>
-      <w:r>
-        <w:t>_</w:t>
-      </w:r>
-      <w:r>
-        <w:rPr>
-          <w:lang w:val="en-US"/>
-        </w:rPr>
-        <w:t>passport</w:t>
-      </w:r>
-      <w:r>
-        <w:t>_</w:t>
-      </w:r>
-      <w:r>
-        <w:rPr>
-          <w:lang w:val="en-US"/>
-        </w:rPr>
-        <w:t>date</w:t>
-      </w:r>
-      <w:r>
-        <w:t>}</w:t>
-      </w:r>
-      <w:r>
-        <w:t>, зарегистрированный(</w:t>
-      </w:r>
-      <w:proofErr w:type="spellStart"/>
-      <w:r>
-        <w:t>ая</w:t>
-      </w:r>
-      <w:proofErr w:type="spellEnd"/>
-      <w:r>
-        <w:t xml:space="preserve">) по адресу: </w:t>
-      </w:r>
-      <w:r>
-        <w:t>${</w:t>
-      </w:r>
-      <w:r>
-        <w:rPr>
-          <w:lang w:val="en-US"/>
-        </w:rPr>
-        <w:t>vendor</w:t>
-      </w:r>
-      <w:r>
-        <w:t>_</w:t>
-      </w:r>
-      <w:proofErr w:type="spellStart"/>
-      <w:r>
-        <w:rPr>
-          <w:lang w:val="en-US"/>
-        </w:rPr>
-        <w:t>adress</w:t>
-      </w:r>
-      <w:proofErr w:type="spellEnd"/>
-      <w:r>
         <w:t xml:space="preserve">} </w:t>
-      </w:r>
-      <w:r>
-        <w:t>(далее - Продавец) получил от</w:t>
-      </w:r>
-      <w:r>
-        <w:rPr>
-          <w:i/>
-        </w:rPr>
-        <w:t xml:space="preserve"> </w:t>
-      </w:r>
-      <w:r>
-        <w:t>${</w:t>
-      </w:r>
-      <w:r>
-        <w:rPr>
-          <w:lang w:val="en-US"/>
-        </w:rPr>
-        <w:t>buyer</w:t>
-      </w:r>
-      <w:r>
-        <w:t>_</w:t>
-      </w:r>
-      <w:proofErr w:type="spellStart"/>
-      <w:r>
-        <w:rPr>
-          <w:lang w:val="en-US"/>
-        </w:rPr>
-        <w:t>fio</w:t>
-      </w:r>
-      <w:proofErr w:type="spellEnd"/>
-      <w:r>
-        <w:t>}</w:t>
-      </w:r>
-      <w:r>
-        <w:t xml:space="preserve">, паспорт серия </w:t>
-      </w:r>
-      <w:r>
-        <w:t>${</w:t>
-      </w:r>
-      <w:r>
-        <w:rPr>
-          <w:lang w:val="en-US"/>
-        </w:rPr>
-        <w:t>buyer</w:t>
-      </w:r>
-      <w:r>
-        <w:t>_</w:t>
-      </w:r>
-      <w:r>
-        <w:rPr>
-          <w:lang w:val="en-US"/>
-        </w:rPr>
-        <w:t>passport</w:t>
-      </w:r>
-      <w:r>
-        <w:t>_</w:t>
-      </w:r>
-      <w:r>
-        <w:rPr>
-          <w:lang w:val="en-US"/>
-        </w:rPr>
-        <w:t>serial</w:t>
-      </w:r>
-      <w:r>
-        <w:rPr>
-          <w:sz w:val="24"/>
-        </w:rPr>
-        <w:t>}</w:t>
-      </w:r>
-      <w:r>
-        <w:t xml:space="preserve">, N </w:t>
-      </w:r>
-      <w:r>
-        <w:t>${</w:t>
-      </w:r>
-      <w:r>
-        <w:rPr>
-          <w:lang w:val="en-US"/>
-        </w:rPr>
-        <w:t>buyer</w:t>
-      </w:r>
-      <w:r>
-        <w:t>_</w:t>
-      </w:r>
-      <w:proofErr w:type="spellStart"/>
-      <w:r>
-        <w:t>passport</w:t>
-      </w:r>
-      <w:proofErr w:type="spellEnd"/>
-      <w:r>
-        <w:t>_</w:t>
-      </w:r>
-      <w:r>
-        <w:rPr>
-          <w:lang w:val="en-US"/>
-        </w:rPr>
-        <w:t>number</w:t>
-      </w:r>
-      <w:r>
-        <w:t>}</w:t>
-      </w:r>
-      <w:r>
-        <w:t xml:space="preserve">, выдан </w:t>
-      </w:r>
-      <w:r>
-        <w:t>${</w:t>
-      </w:r>
-      <w:r>
-        <w:rPr>
-          <w:lang w:val="en-US"/>
-        </w:rPr>
-        <w:t>buyer</w:t>
-      </w:r>
-      <w:r>
-        <w:t>_</w:t>
-      </w:r>
-      <w:r>
-        <w:rPr>
-          <w:lang w:val="en-US"/>
-        </w:rPr>
-        <w:t>passport</w:t>
-      </w:r>
-      <w:r>
-        <w:t>_</w:t>
-      </w:r>
-      <w:proofErr w:type="spellStart"/>
-      <w:r>
-        <w:rPr>
-          <w:lang w:val="en-US"/>
-        </w:rPr>
-        <w:t>bywho</w:t>
-      </w:r>
-      <w:proofErr w:type="spellEnd"/>
-      <w:r>
-        <w:rPr>
-          <w:sz w:val="24"/>
-        </w:rPr>
-        <w:t>}</w:t>
-      </w:r>
-      <w:r>
-        <w:t xml:space="preserve"> дата выдачи </w:t>
-      </w:r>
-      <w:r>
-        <w:t xml:space="preserve">${ </w:t>
-      </w:r>
-      <w:r>
-        <w:rPr>
-          <w:lang w:val="en-US"/>
-        </w:rPr>
-        <w:t>vendor</w:t>
-      </w:r>
-      <w:r>
-        <w:t>_</w:t>
-      </w:r>
-      <w:r>
-        <w:rPr>
-          <w:lang w:val="en-US"/>
-        </w:rPr>
-        <w:t>passport</w:t>
-      </w:r>
-      <w:r>
-        <w:t>_</w:t>
-      </w:r>
-      <w:r>
-        <w:rPr>
-          <w:lang w:val="en-US"/>
-        </w:rPr>
-        <w:t>date</w:t>
-      </w:r>
-      <w:r>
-        <w:t>}</w:t>
-      </w:r>
-      <w:r>
-        <w:t xml:space="preserve">, место жительства </w:t>
-      </w:r>
-      <w:r>
-        <w:t>${</w:t>
-      </w:r>
-      <w:r>
-        <w:rPr>
-          <w:lang w:val="en-US"/>
-        </w:rPr>
-        <w:t>vendor</w:t>
-      </w:r>
-      <w:r>
-        <w:t>_</w:t>
-      </w:r>
-      <w:proofErr w:type="spellStart"/>
-      <w:r>
-        <w:rPr>
-          <w:lang w:val="en-US"/>
-        </w:rPr>
-        <w:t>adress</w:t>
-      </w:r>
-      <w:proofErr w:type="spellEnd"/>
-      <w:r>
-        <w:t>}</w:t>
-      </w:r>
-      <w:r>
-        <w:t xml:space="preserve"> (далее - Покупатель) наличные деньги в размере </w:t>
-      </w:r>
-      <w:r>
-        <w:rPr>
-          <w:highlight w:val="yellow"/>
-        </w:rPr>
-        <w:t>$</w:t>
-      </w:r>
-      <w:r>
-        <w:rPr>
-          <w:highlight w:val="yellow"/>
-        </w:rPr>
-        <w:t>{</w:t>
-      </w:r>
-      <w:r>
-        <w:rPr>
-          <w:highlight w:val="yellow"/>
-          <w:lang w:val="en-US"/>
-        </w:rPr>
-        <w:t>price</w:t>
-      </w:r>
-      <w:r>
-        <w:rPr>
-          <w:highlight w:val="yellow"/>
-        </w:rPr>
-        <w:t>_</w:t>
-      </w:r>
-      <w:r>
-        <w:rPr>
-          <w:highlight w:val="yellow"/>
-          <w:lang w:val="en-US"/>
-        </w:rPr>
-        <w:t>car</w:t>
-      </w:r>
-      <w:r>
-        <w:rPr>
-          <w:highlight w:val="yellow"/>
-        </w:rPr>
-        <w:t>}</w:t>
-      </w:r>
-      <w:r>
-        <w:rPr>
-          <w:highlight w:val="yellow"/>
-        </w:rPr>
-        <w:t xml:space="preserve"> (</w:t>
-      </w:r>
-      <w:r>
-        <w:rPr>
-          <w:highlight w:val="yellow"/>
-        </w:rPr>
-        <w:t>${</w:t>
-      </w:r>
-      <w:r>
-        <w:rPr>
-          <w:highlight w:val="yellow"/>
-          <w:lang w:val="en-US"/>
-        </w:rPr>
-        <w:t>price</w:t>
-      </w:r>
-      <w:r>
-        <w:rPr>
-          <w:highlight w:val="yellow"/>
-        </w:rPr>
-        <w:t>_</w:t>
-      </w:r>
-      <w:r>
-        <w:rPr>
-          <w:highlight w:val="yellow"/>
-          <w:lang w:val="en-US"/>
-        </w:rPr>
-        <w:t>car</w:t>
-      </w:r>
-      <w:r>
-        <w:rPr>
-          <w:highlight w:val="yellow"/>
-        </w:rPr>
-        <w:t>_</w:t>
-      </w:r>
-      <w:proofErr w:type="spellStart"/>
-      <w:r>
-        <w:rPr>
-          <w:highlight w:val="yellow"/>
-          <w:lang w:val="en-US"/>
-        </w:rPr>
-        <w:t>str</w:t>
-      </w:r>
-      <w:proofErr w:type="spellEnd"/>
-      <w:r>
-        <w:rPr>
-          <w:highlight w:val="yellow"/>
-        </w:rPr>
-        <w:t>}</w:t>
-      </w:r>
-      <w:r>
-        <w:rPr>
-          <w:highlight w:val="yellow"/>
-        </w:rPr>
-        <w:t>)</w:t>
-      </w:r>
-      <w:r>
-        <w:t xml:space="preserve"> </w:t>
-      </w:r>
-      <w:r>
-        <w:t>$</w:t>
-      </w:r>
-      <w:r>
-        <w:rPr>
-          <w:lang w:val="en-US"/>
-        </w:rPr>
-        <w:t>currency</w:t>
-      </w:r>
-      <w:r>
-        <w:t xml:space="preserve"> в счет оплаты по договору купли-продажи транспортного средства </w:t>
-      </w:r>
-      <w:r>
-        <w:rPr>
-          <w:highlight w:val="yellow"/>
-        </w:rPr>
-        <w:t xml:space="preserve">N ___ </w:t>
       </w:r>
       <w:r>
         <w:t>"${</w:t>
@@ -767,8 +672,6 @@
         <w:ind w:firstLine="540"/>
         <w:jc w:val="both"/>
       </w:pPr>
-      <w:bookmarkStart w:id="0" w:name="_GoBack"/>
-      <w:bookmarkEnd w:id="0"/>
     </w:p>
     <w:p>
       <w:pPr>
@@ -849,22 +752,18 @@
             <w:r>
               <w:t>_</w:t>
             </w:r>
-            <w:proofErr w:type="spellStart"/>
-            <w:proofErr w:type="gramStart"/>
             <w:r>
               <w:rPr>
                 <w:lang w:val="en-US"/>
               </w:rPr>
               <w:t>fio</w:t>
             </w:r>
-            <w:proofErr w:type="spellEnd"/>
             <w:r>
               <w:t>}</w:t>
             </w:r>
             <w:r>
               <w:t>/</w:t>
             </w:r>
-            <w:proofErr w:type="gramEnd"/>
           </w:p>
         </w:tc>
       </w:tr>

</xml_diff>